<commit_message>
LAPTOP optimisation QuittancesController for fill template devis
</commit_message>
<xml_diff>
--- a/public/documents/quittances/quittance_octobre_MAKAGNON_90.docx
+++ b/public/documents/quittances/quittance_octobre_MAKAGNON_90.docx
@@ -589,7 +589,7 @@
           <w:sz w:val="36"/>
           <w:szCs w:val="36"/>
         </w:rPr>
-        <w:t>06/10/2021</w:t>
+        <w:t>07/10/2021</w:t>
       </w:r>
     </w:p>
     <w:p>
@@ -616,7 +616,7 @@
           <w:sz w:val="36"/>
           <w:szCs w:val="36"/>
         </w:rPr>
-        <w:t>34</w:t>
+        <w:t>1</w:t>
       </w:r>
     </w:p>
     <w:p>
@@ -850,7 +850,7 @@
                 <w:sz w:val="28"/>
                 <w:szCs w:val="28"/>
               </w:rPr>
-              <w:t>06/10/2021</w:t>
+              <w:t>07/10/2021</w:t>
             </w:r>
           </w:p>
           <w:p>
@@ -1459,7 +1459,7 @@
           <w:sz w:val="24"/>
           <w:szCs w:val="24"/>
         </w:rPr>
-        <w:t>06/10/2021</w:t>
+        <w:t>07/10/2021</w:t>
       </w:r>
     </w:p>
     <w:p>

</xml_diff>